<commit_message>
se hacen cambios y se unifica a produccion
</commit_message>
<xml_diff>
--- a/backend/formatos/G-ISN.docx
+++ b/backend/formatos/G-ISN.docx
@@ -27,27 +27,7 @@
           <w:szCs w:val="22"/>
           <w:lang w:val="es-MX"/>
         </w:rPr>
-        <w:t>${</w:t>
-      </w:r>
-      <w:proofErr w:type="spellStart"/>
-      <w:r>
-        <w:rPr>
-          <w:rFonts w:ascii="Arial" w:hAnsi="Arial" w:cs="Arial"/>
-          <w:sz w:val="22"/>
-          <w:szCs w:val="22"/>
-          <w:lang w:val="es-MX"/>
-        </w:rPr>
-        <w:t>fecha_orden</w:t>
-      </w:r>
-      <w:proofErr w:type="spellEnd"/>
-      <w:r>
-        <w:rPr>
-          <w:rFonts w:ascii="Arial" w:hAnsi="Arial" w:cs="Arial"/>
-          <w:sz w:val="22"/>
-          <w:szCs w:val="22"/>
-          <w:lang w:val="es-MX"/>
-        </w:rPr>
-        <w:t>}</w:t>
+        <w:t>${fecha_orden}</w:t>
       </w:r>
       <w:r>
         <w:rPr>
@@ -86,21 +66,7 @@
         <w:rPr>
           <w:rFonts w:ascii="Arial" w:hAnsi="Arial" w:cs="Arial"/>
         </w:rPr>
-        <w:t>${</w:t>
-      </w:r>
-      <w:proofErr w:type="spellStart"/>
-      <w:r>
-        <w:rPr>
-          <w:rFonts w:ascii="Arial" w:hAnsi="Arial" w:cs="Arial"/>
-        </w:rPr>
-        <w:t>block_rep</w:t>
-      </w:r>
-      <w:proofErr w:type="spellEnd"/>
-      <w:r>
-        <w:rPr>
-          <w:rFonts w:ascii="Arial" w:hAnsi="Arial" w:cs="Arial"/>
-        </w:rPr>
-        <w:t>}</w:t>
+        <w:t>${block_rep}</w:t>
       </w:r>
     </w:p>
     <w:p>
@@ -119,21 +85,7 @@
         <w:rPr>
           <w:rFonts w:ascii="Arial" w:hAnsi="Arial" w:cs="Arial"/>
         </w:rPr>
-        <w:t>${</w:t>
-      </w:r>
-      <w:proofErr w:type="spellStart"/>
-      <w:r>
-        <w:rPr>
-          <w:rFonts w:ascii="Arial" w:hAnsi="Arial" w:cs="Arial"/>
-        </w:rPr>
-        <w:t>representante_legal</w:t>
-      </w:r>
-      <w:proofErr w:type="spellEnd"/>
-      <w:r>
-        <w:rPr>
-          <w:rFonts w:ascii="Arial" w:hAnsi="Arial" w:cs="Arial"/>
-        </w:rPr>
-        <w:t>}</w:t>
+        <w:t>${representante_legal}</w:t>
       </w:r>
     </w:p>
     <w:p>
@@ -152,21 +104,7 @@
         <w:rPr>
           <w:rFonts w:ascii="Arial" w:hAnsi="Arial" w:cs="Arial"/>
         </w:rPr>
-        <w:t>${/</w:t>
-      </w:r>
-      <w:proofErr w:type="spellStart"/>
-      <w:r>
-        <w:rPr>
-          <w:rFonts w:ascii="Arial" w:hAnsi="Arial" w:cs="Arial"/>
-        </w:rPr>
-        <w:t>block_rep</w:t>
-      </w:r>
-      <w:proofErr w:type="spellEnd"/>
-      <w:r>
-        <w:rPr>
-          <w:rFonts w:ascii="Arial" w:hAnsi="Arial" w:cs="Arial"/>
-        </w:rPr>
-        <w:t>}</w:t>
+        <w:t>${/block_rep}</w:t>
       </w:r>
     </w:p>
     <w:p>
@@ -204,21 +142,7 @@
         <w:rPr>
           <w:rFonts w:ascii="Arial" w:hAnsi="Arial" w:cs="Arial"/>
         </w:rPr>
-        <w:t>${</w:t>
-      </w:r>
-      <w:proofErr w:type="spellStart"/>
-      <w:r>
-        <w:rPr>
-          <w:rFonts w:ascii="Arial" w:hAnsi="Arial" w:cs="Arial"/>
-        </w:rPr>
-        <w:t>calle_numero</w:t>
-      </w:r>
-      <w:proofErr w:type="spellEnd"/>
-      <w:r>
-        <w:rPr>
-          <w:rFonts w:ascii="Arial" w:hAnsi="Arial" w:cs="Arial"/>
-        </w:rPr>
-        <w:t xml:space="preserve">} </w:t>
+        <w:t xml:space="preserve">${calle_numero} </w:t>
       </w:r>
     </w:p>
     <w:p>
@@ -239,21 +163,7 @@
         <w:rPr>
           <w:rFonts w:ascii="Arial" w:hAnsi="Arial" w:cs="Arial"/>
         </w:rPr>
-        <w:t>${</w:t>
-      </w:r>
-      <w:proofErr w:type="spellStart"/>
-      <w:r>
-        <w:rPr>
-          <w:rFonts w:ascii="Arial" w:hAnsi="Arial" w:cs="Arial"/>
-        </w:rPr>
-        <w:t>block_colonia</w:t>
-      </w:r>
-      <w:proofErr w:type="spellEnd"/>
-      <w:r>
-        <w:rPr>
-          <w:rFonts w:ascii="Arial" w:hAnsi="Arial" w:cs="Arial"/>
-        </w:rPr>
-        <w:t>}</w:t>
+        <w:t>${block_colonia}</w:t>
       </w:r>
     </w:p>
     <w:p>
@@ -295,21 +205,7 @@
         <w:rPr>
           <w:rFonts w:ascii="Arial" w:hAnsi="Arial" w:cs="Arial"/>
         </w:rPr>
-        <w:t>${/</w:t>
-      </w:r>
-      <w:proofErr w:type="spellStart"/>
-      <w:r>
-        <w:rPr>
-          <w:rFonts w:ascii="Arial" w:hAnsi="Arial" w:cs="Arial"/>
-        </w:rPr>
-        <w:t>block_colonia</w:t>
-      </w:r>
-      <w:proofErr w:type="spellEnd"/>
-      <w:r>
-        <w:rPr>
-          <w:rFonts w:ascii="Arial" w:hAnsi="Arial" w:cs="Arial"/>
-        </w:rPr>
-        <w:t>}</w:t>
+        <w:t>${/block_colonia}</w:t>
       </w:r>
     </w:p>
     <w:p>
@@ -330,21 +226,7 @@
         <w:rPr>
           <w:rFonts w:ascii="Arial" w:hAnsi="Arial" w:cs="Arial"/>
         </w:rPr>
-        <w:t>${</w:t>
-      </w:r>
-      <w:proofErr w:type="spellStart"/>
-      <w:r>
-        <w:rPr>
-          <w:rFonts w:ascii="Arial" w:hAnsi="Arial" w:cs="Arial"/>
-        </w:rPr>
-        <w:t>ciudad_estado</w:t>
-      </w:r>
-      <w:proofErr w:type="spellEnd"/>
-      <w:r>
-        <w:rPr>
-          <w:rFonts w:ascii="Arial" w:hAnsi="Arial" w:cs="Arial"/>
-        </w:rPr>
-        <w:t>}.</w:t>
+        <w:t>${ciudad_estado}.</w:t>
       </w:r>
     </w:p>
     <w:p>
@@ -612,21 +494,7 @@
         <w:rPr>
           <w:rFonts w:ascii="Arial" w:hAnsi="Arial" w:cs="Arial"/>
         </w:rPr>
-        <w:t>${</w:t>
-      </w:r>
-      <w:proofErr w:type="spellStart"/>
-      <w:r>
-        <w:rPr>
-          <w:rFonts w:ascii="Arial" w:hAnsi="Arial" w:cs="Arial"/>
-        </w:rPr>
-        <w:t>oficina_fraccion</w:t>
-      </w:r>
-      <w:proofErr w:type="spellEnd"/>
-      <w:r>
-        <w:rPr>
-          <w:rFonts w:ascii="Arial" w:hAnsi="Arial" w:cs="Arial"/>
-        </w:rPr>
-        <w:t xml:space="preserve">} </w:t>
+        <w:t xml:space="preserve">${oficina_fraccion} </w:t>
       </w:r>
       <w:r>
         <w:rPr>
@@ -646,14 +514,12 @@
         </w:rPr>
         <w:t xml:space="preserve"> ${</w:t>
       </w:r>
-      <w:proofErr w:type="spellStart"/>
       <w:r>
         <w:rPr>
           <w:rFonts w:ascii="Arial" w:hAnsi="Arial" w:cs="Arial"/>
         </w:rPr>
         <w:t>oficina_domicilio</w:t>
       </w:r>
-      <w:proofErr w:type="spellEnd"/>
       <w:r>
         <w:rPr>
           <w:rFonts w:ascii="Arial" w:hAnsi="Arial" w:cs="Arial"/>
@@ -664,7 +530,7 @@
         <w:rPr>
           <w:rFonts w:ascii="Arial" w:hAnsi="Arial" w:cs="Arial"/>
         </w:rPr>
-        <w:t xml:space="preserve"> exhiba la documentación e información que a continuación se indica:”</w:t>
+        <w:t xml:space="preserve"> exhiba la documentación e información que a continuación se indica:</w:t>
       </w:r>
     </w:p>
     <w:p>
@@ -701,14 +567,12 @@
         </w:rPr>
         <w:t>${</w:t>
       </w:r>
-      <w:proofErr w:type="spellStart"/>
       <w:r>
         <w:rPr>
           <w:rFonts w:ascii="Arial" w:hAnsi="Arial" w:cs="Arial"/>
         </w:rPr>
         <w:t>documentacion</w:t>
       </w:r>
-      <w:proofErr w:type="spellEnd"/>
       <w:r>
         <w:rPr>
           <w:rFonts w:ascii="Arial" w:hAnsi="Arial" w:cs="Arial"/>
@@ -1072,27 +936,7 @@
           <w:szCs w:val="22"/>
           <w:lang w:val="es-MX"/>
         </w:rPr>
-        <w:t>${</w:t>
-      </w:r>
-      <w:proofErr w:type="spellStart"/>
-      <w:r>
-        <w:rPr>
-          <w:rFonts w:ascii="Arial" w:hAnsi="Arial" w:cs="Arial"/>
-          <w:sz w:val="22"/>
-          <w:szCs w:val="22"/>
-          <w:lang w:val="es-MX"/>
-        </w:rPr>
-        <w:t>oficina_domicilio</w:t>
-      </w:r>
-      <w:proofErr w:type="spellEnd"/>
-      <w:r>
-        <w:rPr>
-          <w:rFonts w:ascii="Arial" w:hAnsi="Arial" w:cs="Arial"/>
-          <w:sz w:val="22"/>
-          <w:szCs w:val="22"/>
-          <w:lang w:val="es-MX"/>
-        </w:rPr>
-        <w:t xml:space="preserve">}, </w:t>
+        <w:t xml:space="preserve">${oficina_domicilio}, </w:t>
       </w:r>
       <w:r>
         <w:rPr>
@@ -1329,7 +1173,6 @@
         </w:rPr>
         <w:t>y en general negarse a proporcionar los elementos</w:t>
       </w:r>
-      <w:proofErr w:type="gramStart"/>
       <w:r>
         <w:rPr>
           <w:rFonts w:ascii="Arial" w:hAnsi="Arial" w:cs="Arial"/>
@@ -1339,7 +1182,6 @@
         </w:rPr>
         <w:t xml:space="preserve"> ….</w:t>
       </w:r>
-      <w:proofErr w:type="gramEnd"/>
       <w:r>
         <w:rPr>
           <w:rFonts w:ascii="Arial" w:hAnsi="Arial" w:cs="Arial"/>
@@ -1570,23 +1412,7 @@
           <w:rFonts w:ascii="Arial" w:hAnsi="Arial" w:cs="Arial"/>
           <w:b/>
         </w:rPr>
-        <w:t>${</w:t>
-      </w:r>
-      <w:proofErr w:type="spellStart"/>
-      <w:r>
-        <w:rPr>
-          <w:rFonts w:ascii="Arial" w:hAnsi="Arial" w:cs="Arial"/>
-          <w:b/>
-        </w:rPr>
-        <w:t>nombre_actuante</w:t>
-      </w:r>
-      <w:proofErr w:type="spellEnd"/>
-      <w:r>
-        <w:rPr>
-          <w:rFonts w:ascii="Arial" w:hAnsi="Arial" w:cs="Arial"/>
-          <w:b/>
-        </w:rPr>
-        <w:t>}</w:t>
+        <w:t>${nombre_actuante}</w:t>
       </w:r>
       <w:r>
         <w:rPr>
@@ -2180,67 +2006,7 @@
                               <w:sz w:val="18"/>
                               <w:szCs w:val="18"/>
                             </w:rPr>
-                            <w:t>SATES-DA-DP-${</w:t>
-                          </w:r>
-                          <w:proofErr w:type="spellStart"/>
-                          <w:r>
-                            <w:rPr>
-                              <w:rFonts w:ascii="Arial" w:hAnsi="Arial" w:cs="Arial"/>
-                              <w:color w:val="000000"/>
-                              <w:sz w:val="18"/>
-                              <w:szCs w:val="18"/>
-                            </w:rPr>
-                            <w:t>num_</w:t>
-                          </w:r>
-                          <w:proofErr w:type="gramStart"/>
-                          <w:r>
-                            <w:rPr>
-                              <w:rFonts w:ascii="Arial" w:hAnsi="Arial" w:cs="Arial"/>
-                              <w:color w:val="000000"/>
-                              <w:sz w:val="18"/>
-                              <w:szCs w:val="18"/>
-                            </w:rPr>
-                            <w:t>folio</w:t>
-                          </w:r>
-                          <w:proofErr w:type="spellEnd"/>
-                          <w:r>
-                            <w:rPr>
-                              <w:rFonts w:ascii="Arial" w:hAnsi="Arial" w:cs="Arial"/>
-                              <w:color w:val="000000"/>
-                              <w:sz w:val="18"/>
-                              <w:szCs w:val="18"/>
-                            </w:rPr>
-                            <w:t>}/</w:t>
-                          </w:r>
-                          <w:proofErr w:type="gramEnd"/>
-                          <w:r>
-                            <w:rPr>
-                              <w:rFonts w:ascii="Arial" w:hAnsi="Arial" w:cs="Arial"/>
-                              <w:color w:val="000000"/>
-                              <w:sz w:val="18"/>
-                              <w:szCs w:val="18"/>
-                            </w:rPr>
-                            <w:t>${</w:t>
-                          </w:r>
-                          <w:proofErr w:type="spellStart"/>
-                          <w:r>
-                            <w:rPr>
-                              <w:rFonts w:ascii="Arial" w:hAnsi="Arial" w:cs="Arial"/>
-                              <w:color w:val="000000"/>
-                              <w:sz w:val="18"/>
-                              <w:szCs w:val="18"/>
-                            </w:rPr>
-                            <w:t>anio</w:t>
-                          </w:r>
-                          <w:proofErr w:type="spellEnd"/>
-                          <w:r>
-                            <w:rPr>
-                              <w:rFonts w:ascii="Arial" w:hAnsi="Arial" w:cs="Arial"/>
-                              <w:color w:val="000000"/>
-                              <w:sz w:val="18"/>
-                              <w:szCs w:val="18"/>
-                            </w:rPr>
-                            <w:t>}</w:t>
+                            <w:t>SATES-DA-DP-${num_folio}/${anio}</w:t>
                           </w:r>
                         </w:p>
                         <w:p>
@@ -2322,29 +2088,7 @@
                               <w:szCs w:val="18"/>
                               <w:lang w:val="es-MX"/>
                             </w:rPr>
-                            <w:t>${</w:t>
-                          </w:r>
-                          <w:proofErr w:type="spellStart"/>
-                          <w:r>
-                            <w:rPr>
-                              <w:rFonts w:ascii="Arial" w:hAnsi="Arial" w:cs="Arial"/>
-                              <w:color w:val="000000"/>
-                              <w:sz w:val="18"/>
-                              <w:szCs w:val="18"/>
-                              <w:lang w:val="es-MX"/>
-                            </w:rPr>
-                            <w:t>rfc</w:t>
-                          </w:r>
-                          <w:proofErr w:type="spellEnd"/>
-                          <w:r>
-                            <w:rPr>
-                              <w:rFonts w:ascii="Arial" w:hAnsi="Arial" w:cs="Arial"/>
-                              <w:color w:val="000000"/>
-                              <w:sz w:val="18"/>
-                              <w:szCs w:val="18"/>
-                              <w:lang w:val="es-MX"/>
-                            </w:rPr>
-                            <w:t>}</w:t>
+                            <w:t>${rfc}</w:t>
                           </w:r>
                         </w:p>
                         <w:p>
@@ -3236,67 +2980,7 @@
                               <w:sz w:val="18"/>
                               <w:szCs w:val="18"/>
                             </w:rPr>
-                            <w:t xml:space="preserve">              SATES-DA-DP-${</w:t>
-                          </w:r>
-                          <w:proofErr w:type="spellStart"/>
-                          <w:r>
-                            <w:rPr>
-                              <w:rFonts w:ascii="Arial" w:hAnsi="Arial" w:cs="Arial"/>
-                              <w:color w:val="000000"/>
-                              <w:sz w:val="18"/>
-                              <w:szCs w:val="18"/>
-                            </w:rPr>
-                            <w:t>num_</w:t>
-                          </w:r>
-                          <w:proofErr w:type="gramStart"/>
-                          <w:r>
-                            <w:rPr>
-                              <w:rFonts w:ascii="Arial" w:hAnsi="Arial" w:cs="Arial"/>
-                              <w:color w:val="000000"/>
-                              <w:sz w:val="18"/>
-                              <w:szCs w:val="18"/>
-                            </w:rPr>
-                            <w:t>folio</w:t>
-                          </w:r>
-                          <w:proofErr w:type="spellEnd"/>
-                          <w:r>
-                            <w:rPr>
-                              <w:rFonts w:ascii="Arial" w:hAnsi="Arial" w:cs="Arial"/>
-                              <w:color w:val="000000"/>
-                              <w:sz w:val="18"/>
-                              <w:szCs w:val="18"/>
-                            </w:rPr>
-                            <w:t>}/</w:t>
-                          </w:r>
-                          <w:proofErr w:type="gramEnd"/>
-                          <w:r>
-                            <w:rPr>
-                              <w:rFonts w:ascii="Arial" w:hAnsi="Arial" w:cs="Arial"/>
-                              <w:color w:val="000000"/>
-                              <w:sz w:val="18"/>
-                              <w:szCs w:val="18"/>
-                            </w:rPr>
-                            <w:t>${</w:t>
-                          </w:r>
-                          <w:proofErr w:type="spellStart"/>
-                          <w:r>
-                            <w:rPr>
-                              <w:rFonts w:ascii="Arial" w:hAnsi="Arial" w:cs="Arial"/>
-                              <w:color w:val="000000"/>
-                              <w:sz w:val="18"/>
-                              <w:szCs w:val="18"/>
-                            </w:rPr>
-                            <w:t>anio</w:t>
-                          </w:r>
-                          <w:proofErr w:type="spellEnd"/>
-                          <w:r>
-                            <w:rPr>
-                              <w:rFonts w:ascii="Arial" w:hAnsi="Arial" w:cs="Arial"/>
-                              <w:color w:val="000000"/>
-                              <w:sz w:val="18"/>
-                              <w:szCs w:val="18"/>
-                            </w:rPr>
-                            <w:t>}</w:t>
+                            <w:t xml:space="preserve">              SATES-DA-DP-${num_folio}/${anio}</w:t>
                           </w:r>
                         </w:p>
                         <w:p>
@@ -3425,29 +3109,7 @@
                               <w:szCs w:val="18"/>
                               <w:lang w:val="es-MX"/>
                             </w:rPr>
-                            <w:t>${</w:t>
-                          </w:r>
-                          <w:proofErr w:type="spellStart"/>
-                          <w:r>
-                            <w:rPr>
-                              <w:rFonts w:ascii="Arial" w:hAnsi="Arial" w:cs="Arial"/>
-                              <w:color w:val="000000"/>
-                              <w:sz w:val="18"/>
-                              <w:szCs w:val="18"/>
-                              <w:lang w:val="es-MX"/>
-                            </w:rPr>
-                            <w:t>rfc</w:t>
-                          </w:r>
-                          <w:proofErr w:type="spellEnd"/>
-                          <w:r>
-                            <w:rPr>
-                              <w:rFonts w:ascii="Arial" w:hAnsi="Arial" w:cs="Arial"/>
-                              <w:color w:val="000000"/>
-                              <w:sz w:val="18"/>
-                              <w:szCs w:val="18"/>
-                              <w:lang w:val="es-MX"/>
-                            </w:rPr>
-                            <w:t>}</w:t>
+                            <w:t>${rfc}</w:t>
                           </w:r>
                         </w:p>
                         <w:p>

</xml_diff>